<commit_message>
edit jb 9 percobaan 4
</commit_message>
<xml_diff>
--- a/Semester 1/Praktek Daspro/jobsheet9/Jobsheet 9.docx
+++ b/Semester 1/Praktek Daspro/jobsheet9/Jobsheet 9.docx
@@ -168,14 +168,7 @@
           <w:sz w:val="24"/>
           <w:szCs w:val="24"/>
         </w:rPr>
-        <w:t>I</w:t>
-      </w:r>
-      <w:r>
-        <w:rPr>
-          <w:sz w:val="24"/>
-          <w:szCs w:val="24"/>
-        </w:rPr>
-        <w:t xml:space="preserve">si masing-masing </w:t>
+        <w:t xml:space="preserve">Isi masing-masing </w:t>
       </w:r>
       <w:proofErr w:type="spellStart"/>
       <w:r>
@@ -699,6 +692,7 @@
       </w:pPr>
       <w:r>
         <w:rPr>
+          <w:noProof/>
           <w:sz w:val="24"/>
           <w:szCs w:val="24"/>
         </w:rPr>
@@ -954,6 +948,7 @@
       </w:pPr>
       <w:r>
         <w:rPr>
+          <w:noProof/>
           <w:sz w:val="24"/>
           <w:szCs w:val="24"/>
         </w:rPr>
@@ -1808,6 +1803,9 @@
       </w:r>
       <w:proofErr w:type="spellEnd"/>
       <w:r>
+        <w:rPr>
+          <w:noProof/>
+        </w:rPr>
         <w:drawing>
           <wp:inline distT="0" distB="0" distL="0" distR="0" wp14:anchorId="2A8194FE" wp14:editId="483DAD10">
             <wp:extent cx="4412362" cy="640135"/>
@@ -2205,6 +2203,9 @@
         <w:pStyle w:val="ListParagraph"/>
       </w:pPr>
       <w:r>
+        <w:rPr>
+          <w:noProof/>
+        </w:rPr>
         <w:drawing>
           <wp:inline distT="0" distB="0" distL="0" distR="0" wp14:anchorId="071B86B4" wp14:editId="460B521A">
             <wp:extent cx="4816257" cy="937341"/>
@@ -2365,6 +2366,7 @@
         <w:rPr>
           <w:b/>
           <w:bCs/>
+          <w:noProof/>
           <w:sz w:val="24"/>
           <w:szCs w:val="24"/>
         </w:rPr>
@@ -3057,6 +3059,7 @@
         <w:rPr>
           <w:b/>
           <w:bCs/>
+          <w:noProof/>
           <w:sz w:val="24"/>
           <w:szCs w:val="24"/>
         </w:rPr>
@@ -3122,6 +3125,7 @@
         <w:rPr>
           <w:b/>
           <w:bCs/>
+          <w:noProof/>
           <w:sz w:val="24"/>
           <w:szCs w:val="24"/>
         </w:rPr>
@@ -3390,6 +3394,9 @@
         <w:pStyle w:val="ListParagraph"/>
       </w:pPr>
       <w:r>
+        <w:rPr>
+          <w:noProof/>
+        </w:rPr>
         <w:lastRenderedPageBreak/>
         <w:drawing>
           <wp:inline distT="0" distB="0" distL="0" distR="0" wp14:anchorId="4EB5C6C8" wp14:editId="4B0C3A5C">
@@ -3438,6 +3445,9 @@
         <w:pStyle w:val="ListParagraph"/>
       </w:pPr>
       <w:r>
+        <w:rPr>
+          <w:noProof/>
+        </w:rPr>
         <w:drawing>
           <wp:inline distT="0" distB="0" distL="0" distR="0" wp14:anchorId="1DA64120" wp14:editId="0E1D3834">
             <wp:extent cx="3185436" cy="2278577"/>
@@ -3614,6 +3624,9 @@
         <w:pStyle w:val="ListParagraph"/>
       </w:pPr>
       <w:r>
+        <w:rPr>
+          <w:noProof/>
+        </w:rPr>
         <w:lastRenderedPageBreak/>
         <w:drawing>
           <wp:inline distT="0" distB="0" distL="0" distR="0" wp14:anchorId="1ABD7BC0" wp14:editId="724140CD">
@@ -3657,6 +3670,9 @@
         <w:pStyle w:val="ListParagraph"/>
       </w:pPr>
       <w:r>
+        <w:rPr>
+          <w:noProof/>
+        </w:rPr>
         <w:drawing>
           <wp:inline distT="0" distB="0" distL="0" distR="0" wp14:anchorId="688BE8B2" wp14:editId="2C3059E9">
             <wp:extent cx="5731510" cy="7021830"/>
@@ -3753,17 +3769,15 @@
           <w:b/>
           <w:bCs/>
         </w:rPr>
-        <w:t xml:space="preserve"> 4 (Sort Array </w:t>
-      </w:r>
-      <w:proofErr w:type="spellStart"/>
+        <w:t xml:space="preserve"> 4 (S</w:t>
+      </w:r>
       <w:r>
         <w:rPr>
           <w:b/>
           <w:bCs/>
         </w:rPr>
-        <w:t>bubleshort</w:t>
-      </w:r>
-      <w:proofErr w:type="spellEnd"/>
+        <w:t>earching</w:t>
+      </w:r>
       <w:r>
         <w:rPr>
           <w:b/>
@@ -3777,71 +3791,721 @@
         <w:pStyle w:val="ListParagraph"/>
         <w:numPr>
           <w:ilvl w:val="0"/>
-          <w:numId w:val="6"/>
+          <w:numId w:val="8"/>
         </w:numPr>
-      </w:pPr>
-      <w:proofErr w:type="spellStart"/>
-      <w:r>
-        <w:t>Modifikasi</w:t>
-      </w:r>
-      <w:proofErr w:type="spellEnd"/>
-      <w:r>
-        <w:t xml:space="preserve"> program pada </w:t>
-      </w:r>
-      <w:proofErr w:type="spellStart"/>
-      <w:r>
+        <w:spacing w:after="200" w:line="360" w:lineRule="auto"/>
+        <w:ind w:left="426"/>
+        <w:jc w:val="both"/>
+        <w:rPr>
+          <w:rFonts w:cs="Arial"/>
+          <w:sz w:val="24"/>
+          <w:szCs w:val="24"/>
+          <w:lang w:val="id-ID"/>
+        </w:rPr>
+      </w:pPr>
+      <w:proofErr w:type="spellStart"/>
+      <w:r>
+        <w:rPr>
+          <w:rFonts w:cs="Arial"/>
+          <w:sz w:val="24"/>
+          <w:szCs w:val="24"/>
+        </w:rPr>
+        <w:t>Jelaskan</w:t>
+      </w:r>
+      <w:proofErr w:type="spellEnd"/>
+      <w:r>
+        <w:rPr>
+          <w:rFonts w:cs="Arial"/>
+          <w:sz w:val="24"/>
+          <w:szCs w:val="24"/>
+        </w:rPr>
+        <w:t xml:space="preserve"> </w:t>
+      </w:r>
+      <w:proofErr w:type="spellStart"/>
+      <w:r>
+        <w:rPr>
+          <w:rFonts w:cs="Arial"/>
+          <w:sz w:val="24"/>
+          <w:szCs w:val="24"/>
+        </w:rPr>
+        <w:t>maksud</w:t>
+      </w:r>
+      <w:proofErr w:type="spellEnd"/>
+      <w:r>
+        <w:rPr>
+          <w:rFonts w:cs="Arial"/>
+          <w:sz w:val="24"/>
+          <w:szCs w:val="24"/>
+        </w:rPr>
+        <w:t xml:space="preserve"> </w:t>
+      </w:r>
+      <w:proofErr w:type="spellStart"/>
+      <w:r>
+        <w:rPr>
+          <w:rFonts w:cs="Arial"/>
+          <w:sz w:val="24"/>
+          <w:szCs w:val="24"/>
+        </w:rPr>
+        <w:t>dari</w:t>
+      </w:r>
+      <w:proofErr w:type="spellEnd"/>
+      <w:r>
+        <w:rPr>
+          <w:rFonts w:cs="Arial"/>
+          <w:sz w:val="24"/>
+          <w:szCs w:val="24"/>
+        </w:rPr>
+        <w:t xml:space="preserve"> statement </w:t>
+      </w:r>
+      <w:r>
+        <w:rPr>
+          <w:rFonts w:ascii="Courier New" w:hAnsi="Courier New" w:cs="Courier New"/>
+          <w:b/>
+          <w:bCs/>
+        </w:rPr>
+        <w:t>break</w:t>
+      </w:r>
+      <w:r>
+        <w:rPr>
+          <w:rFonts w:cs="Arial"/>
+          <w:b/>
+          <w:bCs/>
+        </w:rPr>
+        <w:t>;</w:t>
+      </w:r>
+      <w:r>
+        <w:rPr>
+          <w:rFonts w:cs="Arial"/>
+          <w:sz w:val="24"/>
+          <w:szCs w:val="24"/>
+        </w:rPr>
+        <w:t xml:space="preserve"> </w:t>
+      </w:r>
+      <w:r>
+        <w:rPr>
+          <w:rFonts w:cs="Arial"/>
+          <w:sz w:val="24"/>
+          <w:szCs w:val="24"/>
+        </w:rPr>
+        <w:t xml:space="preserve">pada baris ke-11 </w:t>
+      </w:r>
+      <w:proofErr w:type="spellStart"/>
+      <w:r>
+        <w:rPr>
+          <w:rFonts w:cs="Arial"/>
+          <w:sz w:val="24"/>
+          <w:szCs w:val="24"/>
+        </w:rPr>
+        <w:t>kode</w:t>
+      </w:r>
+      <w:proofErr w:type="spellEnd"/>
+      <w:r>
+        <w:rPr>
+          <w:rFonts w:cs="Arial"/>
+          <w:sz w:val="24"/>
+          <w:szCs w:val="24"/>
+        </w:rPr>
+        <w:t xml:space="preserve"> program </w:t>
+      </w:r>
+      <w:proofErr w:type="spellStart"/>
+      <w:r>
+        <w:rPr>
+          <w:rFonts w:cs="Arial"/>
+          <w:sz w:val="24"/>
+          <w:szCs w:val="24"/>
+        </w:rPr>
         <w:t>percobaan</w:t>
       </w:r>
       <w:proofErr w:type="spellEnd"/>
       <w:r>
+        <w:rPr>
+          <w:rFonts w:cs="Arial"/>
+          <w:sz w:val="24"/>
+          <w:szCs w:val="24"/>
+        </w:rPr>
         <w:t xml:space="preserve"> 4 di </w:t>
       </w:r>
       <w:proofErr w:type="spellStart"/>
       <w:r>
+        <w:rPr>
+          <w:rFonts w:cs="Arial"/>
+          <w:sz w:val="24"/>
+          <w:szCs w:val="24"/>
+        </w:rPr>
         <w:t>atas</w:t>
       </w:r>
       <w:proofErr w:type="spellEnd"/>
       <w:r>
-        <w:t xml:space="preserve">, </w:t>
-      </w:r>
-      <w:proofErr w:type="spellStart"/>
-      <w:r>
-        <w:t>sehingga</w:t>
-      </w:r>
-      <w:proofErr w:type="spellEnd"/>
-      <w:r>
-        <w:t xml:space="preserve"> </w:t>
-      </w:r>
-      <w:proofErr w:type="spellStart"/>
-      <w:r>
-        <w:t>urutannya</w:t>
-      </w:r>
-      <w:proofErr w:type="spellEnd"/>
-      <w:r>
-        <w:t xml:space="preserve"> </w:t>
-      </w:r>
-      <w:proofErr w:type="spellStart"/>
-      <w:r>
-        <w:t>mengecil</w:t>
-      </w:r>
-      <w:proofErr w:type="spellEnd"/>
-      <w:r>
-        <w:t xml:space="preserve"> (descending).</w:t>
+        <w:rPr>
+          <w:rFonts w:cs="Arial"/>
+          <w:sz w:val="24"/>
+          <w:szCs w:val="24"/>
+        </w:rPr>
+        <w:t>.</w:t>
       </w:r>
     </w:p>
     <w:p>
       <w:pPr>
         <w:pStyle w:val="ListParagraph"/>
-      </w:pPr>
-      <w:r>
-        <w:rPr>
+        <w:spacing w:after="200" w:line="360" w:lineRule="auto"/>
+        <w:ind w:left="426"/>
+        <w:jc w:val="both"/>
+        <w:rPr>
+          <w:rFonts w:cs="Arial"/>
+          <w:sz w:val="24"/>
+          <w:szCs w:val="24"/>
+          <w:lang w:val="id-ID"/>
+        </w:rPr>
+      </w:pPr>
+      <w:r>
+        <w:rPr>
+          <w:rFonts w:cs="Arial"/>
+          <w:sz w:val="24"/>
+          <w:szCs w:val="24"/>
+        </w:rPr>
+        <w:t xml:space="preserve">Break </w:t>
+      </w:r>
+      <w:proofErr w:type="spellStart"/>
+      <w:r>
+        <w:rPr>
+          <w:rFonts w:cs="Arial"/>
+          <w:sz w:val="24"/>
+          <w:szCs w:val="24"/>
+        </w:rPr>
+        <w:t>digunakan</w:t>
+      </w:r>
+      <w:proofErr w:type="spellEnd"/>
+      <w:r>
+        <w:rPr>
+          <w:rFonts w:cs="Arial"/>
+          <w:sz w:val="24"/>
+          <w:szCs w:val="24"/>
+        </w:rPr>
+        <w:t xml:space="preserve"> </w:t>
+      </w:r>
+      <w:proofErr w:type="spellStart"/>
+      <w:r>
+        <w:rPr>
+          <w:rFonts w:cs="Arial"/>
+          <w:sz w:val="24"/>
+          <w:szCs w:val="24"/>
+        </w:rPr>
+        <w:t>untuk</w:t>
+      </w:r>
+      <w:proofErr w:type="spellEnd"/>
+      <w:r>
+        <w:rPr>
+          <w:rFonts w:cs="Arial"/>
+          <w:sz w:val="24"/>
+          <w:szCs w:val="24"/>
+        </w:rPr>
+        <w:t xml:space="preserve"> </w:t>
+      </w:r>
+      <w:proofErr w:type="spellStart"/>
+      <w:r>
+        <w:rPr>
+          <w:rFonts w:cs="Arial"/>
+          <w:sz w:val="24"/>
+          <w:szCs w:val="24"/>
+        </w:rPr>
+        <w:t>menghentikan</w:t>
+      </w:r>
+      <w:proofErr w:type="spellEnd"/>
+      <w:r>
+        <w:rPr>
+          <w:rFonts w:cs="Arial"/>
+          <w:sz w:val="24"/>
+          <w:szCs w:val="24"/>
+        </w:rPr>
+        <w:t xml:space="preserve"> </w:t>
+      </w:r>
+      <w:proofErr w:type="spellStart"/>
+      <w:r>
+        <w:rPr>
+          <w:rFonts w:cs="Arial"/>
+          <w:sz w:val="24"/>
+          <w:szCs w:val="24"/>
+        </w:rPr>
+        <w:t>perulangan</w:t>
+      </w:r>
+      <w:proofErr w:type="spellEnd"/>
+      <w:r>
+        <w:rPr>
+          <w:rFonts w:cs="Arial"/>
+          <w:sz w:val="24"/>
+          <w:szCs w:val="24"/>
+        </w:rPr>
+        <w:t xml:space="preserve">, pada </w:t>
+      </w:r>
+      <w:proofErr w:type="spellStart"/>
+      <w:r>
+        <w:rPr>
+          <w:rFonts w:cs="Arial"/>
+          <w:sz w:val="24"/>
+          <w:szCs w:val="24"/>
+        </w:rPr>
+        <w:t>kode</w:t>
+      </w:r>
+      <w:proofErr w:type="spellEnd"/>
+      <w:r>
+        <w:rPr>
+          <w:rFonts w:cs="Arial"/>
+          <w:sz w:val="24"/>
+          <w:szCs w:val="24"/>
+        </w:rPr>
+        <w:t xml:space="preserve"> </w:t>
+      </w:r>
+      <w:proofErr w:type="spellStart"/>
+      <w:r>
+        <w:rPr>
+          <w:rFonts w:cs="Arial"/>
+          <w:sz w:val="24"/>
+          <w:szCs w:val="24"/>
+        </w:rPr>
+        <w:t>diatas</w:t>
+      </w:r>
+      <w:proofErr w:type="spellEnd"/>
+      <w:r>
+        <w:rPr>
+          <w:rFonts w:cs="Arial"/>
+          <w:sz w:val="24"/>
+          <w:szCs w:val="24"/>
+        </w:rPr>
+        <w:t xml:space="preserve"> </w:t>
+      </w:r>
+      <w:proofErr w:type="spellStart"/>
+      <w:r>
+        <w:rPr>
+          <w:rFonts w:cs="Arial"/>
+          <w:sz w:val="24"/>
+          <w:szCs w:val="24"/>
+        </w:rPr>
+        <w:t>perulangan</w:t>
+      </w:r>
+      <w:proofErr w:type="spellEnd"/>
+      <w:r>
+        <w:rPr>
+          <w:rFonts w:cs="Arial"/>
+          <w:sz w:val="24"/>
+          <w:szCs w:val="24"/>
+        </w:rPr>
+        <w:t xml:space="preserve"> </w:t>
+      </w:r>
+      <w:proofErr w:type="spellStart"/>
+      <w:r>
+        <w:rPr>
+          <w:rFonts w:cs="Arial"/>
+          <w:sz w:val="24"/>
+          <w:szCs w:val="24"/>
+        </w:rPr>
+        <w:t>akan</w:t>
+      </w:r>
+      <w:proofErr w:type="spellEnd"/>
+      <w:r>
+        <w:rPr>
+          <w:rFonts w:cs="Arial"/>
+          <w:sz w:val="24"/>
+          <w:szCs w:val="24"/>
+        </w:rPr>
+        <w:t xml:space="preserve"> </w:t>
+      </w:r>
+      <w:proofErr w:type="spellStart"/>
+      <w:r>
+        <w:rPr>
+          <w:rFonts w:cs="Arial"/>
+          <w:sz w:val="24"/>
+          <w:szCs w:val="24"/>
+        </w:rPr>
+        <w:t>berhenti</w:t>
+      </w:r>
+      <w:proofErr w:type="spellEnd"/>
+      <w:r>
+        <w:rPr>
+          <w:rFonts w:cs="Arial"/>
+          <w:sz w:val="24"/>
+          <w:szCs w:val="24"/>
+        </w:rPr>
+        <w:t xml:space="preserve"> </w:t>
+      </w:r>
+      <w:proofErr w:type="spellStart"/>
+      <w:r>
+        <w:rPr>
+          <w:rFonts w:cs="Arial"/>
+          <w:sz w:val="24"/>
+          <w:szCs w:val="24"/>
+        </w:rPr>
+        <w:t>saat</w:t>
+      </w:r>
+      <w:proofErr w:type="spellEnd"/>
+      <w:r>
+        <w:rPr>
+          <w:rFonts w:cs="Arial"/>
+          <w:sz w:val="24"/>
+          <w:szCs w:val="24"/>
+        </w:rPr>
+        <w:t xml:space="preserve"> array </w:t>
+      </w:r>
+      <w:proofErr w:type="spellStart"/>
+      <w:r>
+        <w:rPr>
+          <w:rFonts w:cs="Arial"/>
+          <w:sz w:val="24"/>
+          <w:szCs w:val="24"/>
+        </w:rPr>
+        <w:t>indeks</w:t>
+      </w:r>
+      <w:proofErr w:type="spellEnd"/>
+      <w:r>
+        <w:rPr>
+          <w:rFonts w:cs="Arial"/>
+          <w:sz w:val="24"/>
+          <w:szCs w:val="24"/>
+        </w:rPr>
+        <w:t xml:space="preserve"> </w:t>
+      </w:r>
+      <w:proofErr w:type="spellStart"/>
+      <w:r>
+        <w:rPr>
+          <w:rFonts w:cs="Arial"/>
+          <w:sz w:val="24"/>
+          <w:szCs w:val="24"/>
+        </w:rPr>
+        <w:t>ke</w:t>
+      </w:r>
+      <w:proofErr w:type="spellEnd"/>
+      <w:r>
+        <w:rPr>
+          <w:rFonts w:cs="Arial"/>
+          <w:sz w:val="24"/>
+          <w:szCs w:val="24"/>
+        </w:rPr>
+        <w:t xml:space="preserve"> I </w:t>
+      </w:r>
+      <w:proofErr w:type="spellStart"/>
+      <w:r>
+        <w:rPr>
+          <w:rFonts w:cs="Arial"/>
+          <w:sz w:val="24"/>
+          <w:szCs w:val="24"/>
+        </w:rPr>
+        <w:t>valuenya</w:t>
+      </w:r>
+      <w:proofErr w:type="spellEnd"/>
+      <w:r>
+        <w:rPr>
+          <w:rFonts w:cs="Arial"/>
+          <w:sz w:val="24"/>
+          <w:szCs w:val="24"/>
+        </w:rPr>
+        <w:t xml:space="preserve"> </w:t>
+      </w:r>
+      <w:proofErr w:type="spellStart"/>
+      <w:r>
+        <w:rPr>
+          <w:rFonts w:cs="Arial"/>
+          <w:sz w:val="24"/>
+          <w:szCs w:val="24"/>
+        </w:rPr>
+        <w:t>sama</w:t>
+      </w:r>
+      <w:proofErr w:type="spellEnd"/>
+      <w:r>
+        <w:rPr>
+          <w:rFonts w:cs="Arial"/>
+          <w:sz w:val="24"/>
+          <w:szCs w:val="24"/>
+        </w:rPr>
+        <w:t xml:space="preserve"> </w:t>
+      </w:r>
+      <w:proofErr w:type="spellStart"/>
+      <w:r>
+        <w:rPr>
+          <w:rFonts w:cs="Arial"/>
+          <w:sz w:val="24"/>
+          <w:szCs w:val="24"/>
+        </w:rPr>
+        <w:t>dengan</w:t>
+      </w:r>
+      <w:proofErr w:type="spellEnd"/>
+      <w:r>
+        <w:rPr>
+          <w:rFonts w:cs="Arial"/>
+          <w:sz w:val="24"/>
+          <w:szCs w:val="24"/>
+        </w:rPr>
+        <w:t xml:space="preserve"> key.</w:t>
+      </w:r>
+    </w:p>
+    <w:p>
+      <w:pPr>
+        <w:pStyle w:val="ListParagraph"/>
+        <w:numPr>
+          <w:ilvl w:val="0"/>
+          <w:numId w:val="8"/>
+        </w:numPr>
+        <w:spacing w:after="200" w:line="360" w:lineRule="auto"/>
+        <w:ind w:left="426"/>
+        <w:jc w:val="both"/>
+        <w:rPr>
+          <w:rFonts w:cs="Arial"/>
+          <w:sz w:val="24"/>
+          <w:szCs w:val="24"/>
+          <w:lang w:val="id-ID"/>
+        </w:rPr>
+      </w:pPr>
+      <w:proofErr w:type="spellStart"/>
+      <w:r>
+        <w:rPr>
+          <w:rFonts w:cs="Arial"/>
+          <w:sz w:val="24"/>
+          <w:szCs w:val="24"/>
+        </w:rPr>
+        <w:t>Modifikasi</w:t>
+      </w:r>
+      <w:proofErr w:type="spellEnd"/>
+      <w:r>
+        <w:rPr>
+          <w:rFonts w:cs="Arial"/>
+          <w:sz w:val="24"/>
+          <w:szCs w:val="24"/>
+        </w:rPr>
+        <w:t xml:space="preserve"> </w:t>
+      </w:r>
+      <w:proofErr w:type="spellStart"/>
+      <w:r>
+        <w:rPr>
+          <w:rFonts w:cs="Arial"/>
+          <w:sz w:val="24"/>
+          <w:szCs w:val="24"/>
+        </w:rPr>
+        <w:t>kode</w:t>
+      </w:r>
+      <w:proofErr w:type="spellEnd"/>
+      <w:r>
+        <w:rPr>
+          <w:rFonts w:cs="Arial"/>
+          <w:sz w:val="24"/>
+          <w:szCs w:val="24"/>
+        </w:rPr>
+        <w:t xml:space="preserve"> program pada </w:t>
+      </w:r>
+      <w:proofErr w:type="spellStart"/>
+      <w:r>
+        <w:rPr>
+          <w:rFonts w:cs="Arial"/>
+          <w:sz w:val="24"/>
+          <w:szCs w:val="24"/>
+        </w:rPr>
+        <w:t>percobaan</w:t>
+      </w:r>
+      <w:proofErr w:type="spellEnd"/>
+      <w:r>
+        <w:rPr>
+          <w:rFonts w:cs="Arial"/>
+          <w:sz w:val="24"/>
+          <w:szCs w:val="24"/>
+        </w:rPr>
+        <w:t xml:space="preserve"> 4 di </w:t>
+      </w:r>
+      <w:proofErr w:type="spellStart"/>
+      <w:r>
+        <w:rPr>
+          <w:rFonts w:cs="Arial"/>
+          <w:sz w:val="24"/>
+          <w:szCs w:val="24"/>
+        </w:rPr>
+        <w:t>atas</w:t>
+      </w:r>
+      <w:proofErr w:type="spellEnd"/>
+      <w:r>
+        <w:rPr>
+          <w:rFonts w:cs="Arial"/>
+          <w:sz w:val="24"/>
+          <w:szCs w:val="24"/>
+        </w:rPr>
+        <w:t xml:space="preserve"> </w:t>
+      </w:r>
+      <w:proofErr w:type="spellStart"/>
+      <w:r>
+        <w:rPr>
+          <w:rFonts w:cs="Arial"/>
+          <w:sz w:val="24"/>
+          <w:szCs w:val="24"/>
+        </w:rPr>
+        <w:t>sehingga</w:t>
+      </w:r>
+      <w:proofErr w:type="spellEnd"/>
+      <w:r>
+        <w:rPr>
+          <w:rFonts w:cs="Arial"/>
+          <w:sz w:val="24"/>
+          <w:szCs w:val="24"/>
+        </w:rPr>
+        <w:t xml:space="preserve"> program </w:t>
+      </w:r>
+      <w:proofErr w:type="spellStart"/>
+      <w:r>
+        <w:rPr>
+          <w:rFonts w:cs="Arial"/>
+          <w:sz w:val="24"/>
+          <w:szCs w:val="24"/>
+        </w:rPr>
+        <w:t>dapat</w:t>
+      </w:r>
+      <w:proofErr w:type="spellEnd"/>
+      <w:r>
+        <w:rPr>
+          <w:rFonts w:cs="Arial"/>
+          <w:sz w:val="24"/>
+          <w:szCs w:val="24"/>
+          <w:lang w:val="id-ID"/>
+        </w:rPr>
+        <w:t xml:space="preserve"> menerima input</w:t>
+      </w:r>
+      <w:r>
+        <w:rPr>
+          <w:rFonts w:cs="Arial"/>
+          <w:sz w:val="24"/>
+          <w:szCs w:val="24"/>
+        </w:rPr>
+        <w:t xml:space="preserve"> </w:t>
+      </w:r>
+      <w:proofErr w:type="spellStart"/>
+      <w:r>
+        <w:rPr>
+          <w:rFonts w:cs="Arial"/>
+          <w:sz w:val="24"/>
+          <w:szCs w:val="24"/>
+        </w:rPr>
+        <w:t>berupa</w:t>
+      </w:r>
+      <w:proofErr w:type="spellEnd"/>
+      <w:r>
+        <w:rPr>
+          <w:rFonts w:cs="Arial"/>
+          <w:sz w:val="24"/>
+          <w:szCs w:val="24"/>
+          <w:lang w:val="id-ID"/>
+        </w:rPr>
+        <w:t xml:space="preserve"> </w:t>
+      </w:r>
+      <w:proofErr w:type="spellStart"/>
+      <w:r>
+        <w:rPr>
+          <w:rFonts w:cs="Arial"/>
+          <w:sz w:val="24"/>
+          <w:szCs w:val="24"/>
+        </w:rPr>
+        <w:t>banyaknya</w:t>
+      </w:r>
+      <w:proofErr w:type="spellEnd"/>
+      <w:r>
+        <w:rPr>
+          <w:rFonts w:cs="Arial"/>
+          <w:sz w:val="24"/>
+          <w:szCs w:val="24"/>
+        </w:rPr>
+        <w:t xml:space="preserve"> </w:t>
+      </w:r>
+      <w:proofErr w:type="spellStart"/>
+      <w:r>
+        <w:rPr>
+          <w:rFonts w:cs="Arial"/>
+          <w:sz w:val="24"/>
+          <w:szCs w:val="24"/>
+        </w:rPr>
+        <w:t>elemen</w:t>
+      </w:r>
+      <w:proofErr w:type="spellEnd"/>
+      <w:r>
+        <w:rPr>
+          <w:rFonts w:cs="Arial"/>
+          <w:sz w:val="24"/>
+          <w:szCs w:val="24"/>
+          <w:lang w:val="id-ID"/>
+        </w:rPr>
+        <w:t xml:space="preserve"> array, isi array</w:t>
+      </w:r>
+      <w:r>
+        <w:rPr>
+          <w:rFonts w:cs="Arial"/>
+          <w:sz w:val="24"/>
+          <w:szCs w:val="24"/>
+        </w:rPr>
+        <w:t xml:space="preserve">, dan </w:t>
+      </w:r>
+      <w:r>
+        <w:rPr>
+          <w:rFonts w:cs="Arial"/>
+          <w:sz w:val="24"/>
+          <w:szCs w:val="24"/>
+          <w:lang w:val="id-ID"/>
+        </w:rPr>
+        <w:t xml:space="preserve">key yang ingin dicari. </w:t>
+      </w:r>
+      <w:r>
+        <w:rPr>
+          <w:rFonts w:cs="Arial"/>
+          <w:sz w:val="24"/>
+          <w:szCs w:val="24"/>
+        </w:rPr>
+        <w:t>Lalu c</w:t>
+      </w:r>
+      <w:r>
+        <w:rPr>
+          <w:rFonts w:cs="Arial"/>
+          <w:sz w:val="24"/>
+          <w:szCs w:val="24"/>
+          <w:lang w:val="id-ID"/>
+        </w:rPr>
+        <w:t>etak ke layar inde</w:t>
+      </w:r>
+      <w:proofErr w:type="spellStart"/>
+      <w:r>
+        <w:rPr>
+          <w:rFonts w:cs="Arial"/>
+          <w:sz w:val="24"/>
+          <w:szCs w:val="24"/>
+        </w:rPr>
+        <w:t>ks</w:t>
+      </w:r>
+      <w:proofErr w:type="spellEnd"/>
+      <w:r>
+        <w:rPr>
+          <w:rFonts w:cs="Arial"/>
+          <w:sz w:val="24"/>
+          <w:szCs w:val="24"/>
+          <w:lang w:val="id-ID"/>
+        </w:rPr>
+        <w:t xml:space="preserve"> posisi elemen dari key yang dicari. Contoh hasil program:</w:t>
+      </w:r>
+    </w:p>
+    <w:p>
+      <w:pPr>
+        <w:pStyle w:val="ListParagraph"/>
+        <w:spacing w:line="360" w:lineRule="auto"/>
+        <w:ind w:left="426"/>
+        <w:jc w:val="both"/>
+        <w:rPr>
+          <w:rFonts w:cs="Arial"/>
+          <w:sz w:val="24"/>
+          <w:szCs w:val="24"/>
+          <w:lang w:val="id-ID"/>
+        </w:rPr>
+      </w:pPr>
+      <w:r>
+        <w:rPr>
+          <w:rFonts w:cs="Arial"/>
           <w:noProof/>
+          <w:sz w:val="24"/>
+          <w:szCs w:val="24"/>
+          <w:lang w:val="id-ID"/>
         </w:rPr>
         <w:drawing>
-          <wp:inline distT="0" distB="0" distL="0" distR="0" wp14:anchorId="44E62EB7" wp14:editId="7F186CC5">
-            <wp:extent cx="5731510" cy="5859145"/>
-            <wp:effectExtent l="0" t="0" r="2540" b="8255"/>
-            <wp:docPr id="1654980878" name="Picture 1"/>
+          <wp:inline distT="0" distB="0" distL="0" distR="0" wp14:anchorId="0F4D6160" wp14:editId="269D6AA8">
+            <wp:extent cx="2804403" cy="1806097"/>
+            <wp:effectExtent l="0" t="0" r="0" b="3810"/>
+            <wp:docPr id="1882452631" name="Picture 1"/>
             <wp:cNvGraphicFramePr>
               <a:graphicFrameLocks xmlns:a="http://schemas.openxmlformats.org/drawingml/2006/main" noChangeAspect="1"/>
             </wp:cNvGraphicFramePr>
@@ -3849,36 +4513,23 @@
               <a:graphicData uri="http://schemas.openxmlformats.org/drawingml/2006/picture">
                 <pic:pic xmlns:pic="http://schemas.openxmlformats.org/drawingml/2006/picture">
                   <pic:nvPicPr>
-                    <pic:cNvPr id="0" name="Picture 1"/>
-                    <pic:cNvPicPr>
-                      <a:picLocks noChangeAspect="1" noChangeArrowheads="1"/>
-                    </pic:cNvPicPr>
+                    <pic:cNvPr id="1882452631" name=""/>
+                    <pic:cNvPicPr/>
                   </pic:nvPicPr>
                   <pic:blipFill>
-                    <a:blip r:embed="rId16">
-                      <a:extLst>
-                        <a:ext uri="{28A0092B-C50C-407E-A947-70E740481C1C}">
-                          <a14:useLocalDpi xmlns:a14="http://schemas.microsoft.com/office/drawing/2010/main" val="0"/>
-                        </a:ext>
-                      </a:extLst>
-                    </a:blip>
-                    <a:srcRect/>
+                    <a:blip r:embed="rId16"/>
                     <a:stretch>
                       <a:fillRect/>
                     </a:stretch>
                   </pic:blipFill>
-                  <pic:spPr bwMode="auto">
+                  <pic:spPr>
                     <a:xfrm>
                       <a:off x="0" y="0"/>
-                      <a:ext cx="5731510" cy="5859145"/>
+                      <a:ext cx="2804403" cy="1806097"/>
                     </a:xfrm>
                     <a:prstGeom prst="rect">
                       <a:avLst/>
                     </a:prstGeom>
-                    <a:noFill/>
-                    <a:ln>
-                      <a:noFill/>
-                    </a:ln>
                   </pic:spPr>
                 </pic:pic>
               </a:graphicData>
@@ -3890,13 +4541,43 @@
     <w:p>
       <w:pPr>
         <w:pStyle w:val="ListParagraph"/>
-      </w:pPr>
-      <w:r>
+        <w:spacing w:line="360" w:lineRule="auto"/>
+        <w:ind w:left="426"/>
+        <w:jc w:val="both"/>
+        <w:rPr>
+          <w:rFonts w:cs="Arial"/>
+          <w:sz w:val="24"/>
+          <w:szCs w:val="24"/>
+          <w:lang w:val="id-ID"/>
+        </w:rPr>
+      </w:pPr>
+    </w:p>
+    <w:p>
+      <w:pPr>
+        <w:pStyle w:val="ListParagraph"/>
+        <w:spacing w:line="360" w:lineRule="auto"/>
+        <w:ind w:left="426"/>
+        <w:jc w:val="both"/>
+        <w:rPr>
+          <w:rFonts w:cs="Arial"/>
+          <w:sz w:val="24"/>
+          <w:szCs w:val="24"/>
+          <w:lang w:val="id-ID"/>
+        </w:rPr>
+      </w:pPr>
+      <w:r>
+        <w:rPr>
+          <w:rFonts w:cs="Arial"/>
+          <w:sz w:val="24"/>
+          <w:szCs w:val="24"/>
+          <w:lang w:val="id-ID"/>
+        </w:rPr>
+        <w:lastRenderedPageBreak/>
         <w:drawing>
-          <wp:inline distT="0" distB="0" distL="0" distR="0" wp14:anchorId="1866855E" wp14:editId="30172C75">
-            <wp:extent cx="1745131" cy="419136"/>
-            <wp:effectExtent l="0" t="0" r="7620" b="0"/>
-            <wp:docPr id="2008140027" name="Picture 1"/>
+          <wp:inline distT="0" distB="0" distL="0" distR="0" wp14:anchorId="2AFEA5A3" wp14:editId="5C8E6C50">
+            <wp:extent cx="5731510" cy="5969000"/>
+            <wp:effectExtent l="0" t="0" r="2540" b="0"/>
+            <wp:docPr id="1307373166" name="Picture 1"/>
             <wp:cNvGraphicFramePr>
               <a:graphicFrameLocks xmlns:a="http://schemas.openxmlformats.org/drawingml/2006/main" noChangeAspect="1"/>
             </wp:cNvGraphicFramePr>
@@ -3904,7 +4585,7 @@
               <a:graphicData uri="http://schemas.openxmlformats.org/drawingml/2006/picture">
                 <pic:pic xmlns:pic="http://schemas.openxmlformats.org/drawingml/2006/picture">
                   <pic:nvPicPr>
-                    <pic:cNvPr id="2008140027" name=""/>
+                    <pic:cNvPr id="1307373166" name=""/>
                     <pic:cNvPicPr/>
                   </pic:nvPicPr>
                   <pic:blipFill>
@@ -3916,7 +4597,7 @@
                   <pic:spPr>
                     <a:xfrm>
                       <a:off x="0" y="0"/>
-                      <a:ext cx="1745131" cy="419136"/>
+                      <a:ext cx="5731510" cy="5969000"/>
                     </a:xfrm>
                     <a:prstGeom prst="rect">
                       <a:avLst/>
@@ -3932,40 +4613,468 @@
     <w:p>
       <w:pPr>
         <w:pStyle w:val="ListParagraph"/>
-      </w:pPr>
+        <w:numPr>
+          <w:ilvl w:val="0"/>
+          <w:numId w:val="8"/>
+        </w:numPr>
+        <w:spacing w:after="200" w:line="360" w:lineRule="auto"/>
+        <w:ind w:left="426"/>
+        <w:jc w:val="both"/>
+        <w:rPr>
+          <w:rFonts w:cs="Arial"/>
+          <w:sz w:val="24"/>
+          <w:szCs w:val="24"/>
+          <w:lang w:val="id-ID"/>
+        </w:rPr>
+      </w:pPr>
+      <w:r>
+        <w:rPr>
+          <w:rFonts w:cs="Arial"/>
+          <w:sz w:val="24"/>
+          <w:szCs w:val="24"/>
+          <w:lang w:val="id-ID"/>
+        </w:rPr>
+        <w:t>Modifikasi program</w:t>
+      </w:r>
+      <w:r>
+        <w:rPr>
+          <w:rFonts w:cs="Arial"/>
+          <w:sz w:val="24"/>
+          <w:szCs w:val="24"/>
+        </w:rPr>
+        <w:t xml:space="preserve"> pada </w:t>
+      </w:r>
+      <w:proofErr w:type="spellStart"/>
+      <w:r>
+        <w:rPr>
+          <w:rFonts w:cs="Arial"/>
+          <w:sz w:val="24"/>
+          <w:szCs w:val="24"/>
+        </w:rPr>
+        <w:t>percobaan</w:t>
+      </w:r>
+      <w:proofErr w:type="spellEnd"/>
+      <w:r>
+        <w:rPr>
+          <w:rFonts w:cs="Arial"/>
+          <w:sz w:val="24"/>
+          <w:szCs w:val="24"/>
+        </w:rPr>
+        <w:t xml:space="preserve"> 4 di </w:t>
+      </w:r>
+      <w:proofErr w:type="spellStart"/>
+      <w:r>
+        <w:rPr>
+          <w:rFonts w:cs="Arial"/>
+          <w:sz w:val="24"/>
+          <w:szCs w:val="24"/>
+        </w:rPr>
+        <w:t>atas</w:t>
+      </w:r>
+      <w:proofErr w:type="spellEnd"/>
+      <w:r>
+        <w:rPr>
+          <w:rFonts w:cs="Arial"/>
+          <w:sz w:val="24"/>
+          <w:szCs w:val="24"/>
+        </w:rPr>
+        <w:t xml:space="preserve">, </w:t>
+      </w:r>
+      <w:proofErr w:type="spellStart"/>
+      <w:r>
+        <w:rPr>
+          <w:rFonts w:cs="Arial"/>
+          <w:sz w:val="24"/>
+          <w:szCs w:val="24"/>
+        </w:rPr>
+        <w:t>sehingga</w:t>
+      </w:r>
+      <w:proofErr w:type="spellEnd"/>
+      <w:r>
+        <w:rPr>
+          <w:rFonts w:cs="Arial"/>
+          <w:sz w:val="24"/>
+          <w:szCs w:val="24"/>
+        </w:rPr>
+        <w:t xml:space="preserve"> program </w:t>
+      </w:r>
+      <w:proofErr w:type="spellStart"/>
+      <w:r>
+        <w:rPr>
+          <w:rFonts w:cs="Arial"/>
+          <w:sz w:val="24"/>
+          <w:szCs w:val="24"/>
+        </w:rPr>
+        <w:t>akan</w:t>
+      </w:r>
+      <w:proofErr w:type="spellEnd"/>
+      <w:r>
+        <w:rPr>
+          <w:rFonts w:cs="Arial"/>
+          <w:sz w:val="24"/>
+          <w:szCs w:val="24"/>
+        </w:rPr>
+        <w:t xml:space="preserve"> </w:t>
+      </w:r>
+      <w:proofErr w:type="spellStart"/>
+      <w:r>
+        <w:rPr>
+          <w:rFonts w:cs="Arial"/>
+          <w:sz w:val="24"/>
+          <w:szCs w:val="24"/>
+        </w:rPr>
+        <w:t>memberikan</w:t>
+      </w:r>
+      <w:proofErr w:type="spellEnd"/>
+      <w:r>
+        <w:rPr>
+          <w:rFonts w:cs="Arial"/>
+          <w:sz w:val="24"/>
+          <w:szCs w:val="24"/>
+        </w:rPr>
+        <w:t xml:space="preserve"> </w:t>
+      </w:r>
+      <w:proofErr w:type="spellStart"/>
+      <w:r>
+        <w:rPr>
+          <w:rFonts w:cs="Arial"/>
+          <w:sz w:val="24"/>
+          <w:szCs w:val="24"/>
+        </w:rPr>
+        <w:t>pesan</w:t>
+      </w:r>
+      <w:proofErr w:type="spellEnd"/>
+      <w:r>
+        <w:rPr>
+          <w:rFonts w:cs="Arial"/>
+          <w:sz w:val="24"/>
+          <w:szCs w:val="24"/>
+        </w:rPr>
+        <w:t xml:space="preserve"> "key </w:t>
+      </w:r>
+      <w:proofErr w:type="spellStart"/>
+      <w:r>
+        <w:rPr>
+          <w:rFonts w:cs="Arial"/>
+          <w:sz w:val="24"/>
+          <w:szCs w:val="24"/>
+        </w:rPr>
+        <w:t>tidak</w:t>
+      </w:r>
+      <w:proofErr w:type="spellEnd"/>
+      <w:r>
+        <w:rPr>
+          <w:rFonts w:cs="Arial"/>
+          <w:sz w:val="24"/>
+          <w:szCs w:val="24"/>
+        </w:rPr>
+        <w:t xml:space="preserve"> </w:t>
+      </w:r>
+      <w:proofErr w:type="spellStart"/>
+      <w:r>
+        <w:rPr>
+          <w:rFonts w:cs="Arial"/>
+          <w:sz w:val="24"/>
+          <w:szCs w:val="24"/>
+        </w:rPr>
+        <w:t>ditemukan</w:t>
+      </w:r>
+      <w:proofErr w:type="spellEnd"/>
+      <w:r>
+        <w:rPr>
+          <w:rFonts w:cs="Arial"/>
+          <w:sz w:val="24"/>
+          <w:szCs w:val="24"/>
+        </w:rPr>
+        <w:t xml:space="preserve">" </w:t>
+      </w:r>
+      <w:proofErr w:type="spellStart"/>
+      <w:r>
+        <w:rPr>
+          <w:rFonts w:cs="Arial"/>
+          <w:sz w:val="24"/>
+          <w:szCs w:val="24"/>
+        </w:rPr>
+        <w:t>jika</w:t>
+      </w:r>
+      <w:proofErr w:type="spellEnd"/>
+      <w:r>
+        <w:rPr>
+          <w:rFonts w:cs="Arial"/>
+          <w:sz w:val="24"/>
+          <w:szCs w:val="24"/>
+        </w:rPr>
+        <w:t xml:space="preserve"> key </w:t>
+      </w:r>
+      <w:proofErr w:type="spellStart"/>
+      <w:r>
+        <w:rPr>
+          <w:rFonts w:cs="Arial"/>
+          <w:sz w:val="24"/>
+          <w:szCs w:val="24"/>
+        </w:rPr>
+        <w:t>tidak</w:t>
+      </w:r>
+      <w:proofErr w:type="spellEnd"/>
+      <w:r>
+        <w:rPr>
+          <w:rFonts w:cs="Arial"/>
+          <w:sz w:val="24"/>
+          <w:szCs w:val="24"/>
+        </w:rPr>
+        <w:t xml:space="preserve"> </w:t>
+      </w:r>
+      <w:proofErr w:type="spellStart"/>
+      <w:r>
+        <w:rPr>
+          <w:rFonts w:cs="Arial"/>
+          <w:sz w:val="24"/>
+          <w:szCs w:val="24"/>
+        </w:rPr>
+        <w:t>ada</w:t>
+      </w:r>
+      <w:proofErr w:type="spellEnd"/>
+      <w:r>
+        <w:rPr>
+          <w:rFonts w:cs="Arial"/>
+          <w:sz w:val="24"/>
+          <w:szCs w:val="24"/>
+        </w:rPr>
+        <w:t xml:space="preserve"> di </w:t>
+      </w:r>
+      <w:proofErr w:type="spellStart"/>
+      <w:r>
+        <w:rPr>
+          <w:rFonts w:cs="Arial"/>
+          <w:sz w:val="24"/>
+          <w:szCs w:val="24"/>
+        </w:rPr>
+        <w:t>dalam</w:t>
+      </w:r>
+      <w:proofErr w:type="spellEnd"/>
+      <w:r>
+        <w:rPr>
+          <w:rFonts w:cs="Arial"/>
+          <w:sz w:val="24"/>
+          <w:szCs w:val="24"/>
+        </w:rPr>
+        <w:t xml:space="preserve"> array. </w:t>
+      </w:r>
+      <w:proofErr w:type="spellStart"/>
+      <w:r>
+        <w:rPr>
+          <w:rFonts w:cs="Arial"/>
+          <w:sz w:val="24"/>
+          <w:szCs w:val="24"/>
+        </w:rPr>
+        <w:t>Contoh</w:t>
+      </w:r>
+      <w:proofErr w:type="spellEnd"/>
+      <w:r>
+        <w:rPr>
+          <w:rFonts w:cs="Arial"/>
+          <w:sz w:val="24"/>
+          <w:szCs w:val="24"/>
+        </w:rPr>
+        <w:t xml:space="preserve"> </w:t>
+      </w:r>
+      <w:proofErr w:type="spellStart"/>
+      <w:r>
+        <w:rPr>
+          <w:rFonts w:cs="Arial"/>
+          <w:sz w:val="24"/>
+          <w:szCs w:val="24"/>
+        </w:rPr>
+        <w:t>tampilan</w:t>
+      </w:r>
+      <w:proofErr w:type="spellEnd"/>
+      <w:r>
+        <w:rPr>
+          <w:rFonts w:cs="Arial"/>
+          <w:sz w:val="24"/>
+          <w:szCs w:val="24"/>
+        </w:rPr>
+        <w:t xml:space="preserve"> program </w:t>
+      </w:r>
+      <w:proofErr w:type="spellStart"/>
+      <w:r>
+        <w:rPr>
+          <w:rFonts w:cs="Arial"/>
+          <w:sz w:val="24"/>
+          <w:szCs w:val="24"/>
+        </w:rPr>
+        <w:t>sebagai</w:t>
+      </w:r>
+      <w:proofErr w:type="spellEnd"/>
+      <w:r>
+        <w:rPr>
+          <w:rFonts w:cs="Arial"/>
+          <w:sz w:val="24"/>
+          <w:szCs w:val="24"/>
+        </w:rPr>
+        <w:t xml:space="preserve"> </w:t>
+      </w:r>
+      <w:proofErr w:type="spellStart"/>
+      <w:r>
+        <w:rPr>
+          <w:rFonts w:cs="Arial"/>
+          <w:sz w:val="24"/>
+          <w:szCs w:val="24"/>
+        </w:rPr>
+        <w:t>berikut</w:t>
+      </w:r>
+      <w:proofErr w:type="spellEnd"/>
+      <w:r>
+        <w:rPr>
+          <w:rFonts w:cs="Arial"/>
+          <w:sz w:val="24"/>
+          <w:szCs w:val="24"/>
+        </w:rPr>
+        <w:t>:</w:t>
+      </w:r>
+    </w:p>
+    <w:p>
+      <w:pPr>
+        <w:pStyle w:val="ListParagraph"/>
+        <w:spacing w:line="360" w:lineRule="auto"/>
+        <w:ind w:left="426"/>
+        <w:jc w:val="both"/>
+        <w:rPr>
+          <w:rFonts w:cs="Arial"/>
+          <w:sz w:val="24"/>
+          <w:szCs w:val="24"/>
+          <w:lang w:val="id-ID"/>
+        </w:rPr>
+      </w:pPr>
+      <w:r>
+        <w:rPr>
+          <w:rFonts w:cs="Arial"/>
+          <w:noProof/>
+          <w:sz w:val="24"/>
+          <w:szCs w:val="24"/>
+          <w:lang w:val="id-ID"/>
+        </w:rPr>
+        <w:drawing>
+          <wp:inline distT="0" distB="0" distL="0" distR="0" wp14:anchorId="00116D27" wp14:editId="37951489">
+            <wp:extent cx="2751058" cy="1577477"/>
+            <wp:effectExtent l="0" t="0" r="0" b="3810"/>
+            <wp:docPr id="1994577689" name="Picture 1"/>
+            <wp:cNvGraphicFramePr>
+              <a:graphicFrameLocks xmlns:a="http://schemas.openxmlformats.org/drawingml/2006/main" noChangeAspect="1"/>
+            </wp:cNvGraphicFramePr>
+            <a:graphic xmlns:a="http://schemas.openxmlformats.org/drawingml/2006/main">
+              <a:graphicData uri="http://schemas.openxmlformats.org/drawingml/2006/picture">
+                <pic:pic xmlns:pic="http://schemas.openxmlformats.org/drawingml/2006/picture">
+                  <pic:nvPicPr>
+                    <pic:cNvPr id="1994577689" name=""/>
+                    <pic:cNvPicPr/>
+                  </pic:nvPicPr>
+                  <pic:blipFill>
+                    <a:blip r:embed="rId18"/>
+                    <a:stretch>
+                      <a:fillRect/>
+                    </a:stretch>
+                  </pic:blipFill>
+                  <pic:spPr>
+                    <a:xfrm>
+                      <a:off x="0" y="0"/>
+                      <a:ext cx="2751058" cy="1577477"/>
+                    </a:xfrm>
+                    <a:prstGeom prst="rect">
+                      <a:avLst/>
+                    </a:prstGeom>
+                  </pic:spPr>
+                </pic:pic>
+              </a:graphicData>
+            </a:graphic>
+          </wp:inline>
+        </w:drawing>
+      </w:r>
+    </w:p>
+    <w:p>
+      <w:pPr>
+        <w:pStyle w:val="ListParagraph"/>
+        <w:spacing w:line="360" w:lineRule="auto"/>
+        <w:ind w:left="426"/>
+        <w:jc w:val="both"/>
+        <w:rPr>
+          <w:rFonts w:cs="Arial"/>
+          <w:sz w:val="24"/>
+          <w:szCs w:val="24"/>
+          <w:lang w:val="id-ID"/>
+        </w:rPr>
+      </w:pPr>
+      <w:r>
+        <w:rPr>
+          <w:rFonts w:cs="Arial"/>
+          <w:sz w:val="24"/>
+          <w:szCs w:val="24"/>
+          <w:lang w:val="id-ID"/>
+        </w:rPr>
+        <w:lastRenderedPageBreak/>
+        <w:drawing>
+          <wp:inline distT="0" distB="0" distL="0" distR="0" wp14:anchorId="3586206E" wp14:editId="25240E94">
+            <wp:extent cx="5731510" cy="6420485"/>
+            <wp:effectExtent l="0" t="0" r="2540" b="0"/>
+            <wp:docPr id="299030743" name="Picture 1"/>
+            <wp:cNvGraphicFramePr>
+              <a:graphicFrameLocks xmlns:a="http://schemas.openxmlformats.org/drawingml/2006/main" noChangeAspect="1"/>
+            </wp:cNvGraphicFramePr>
+            <a:graphic xmlns:a="http://schemas.openxmlformats.org/drawingml/2006/main">
+              <a:graphicData uri="http://schemas.openxmlformats.org/drawingml/2006/picture">
+                <pic:pic xmlns:pic="http://schemas.openxmlformats.org/drawingml/2006/picture">
+                  <pic:nvPicPr>
+                    <pic:cNvPr id="299030743" name=""/>
+                    <pic:cNvPicPr/>
+                  </pic:nvPicPr>
+                  <pic:blipFill>
+                    <a:blip r:embed="rId19"/>
+                    <a:stretch>
+                      <a:fillRect/>
+                    </a:stretch>
+                  </pic:blipFill>
+                  <pic:spPr>
+                    <a:xfrm>
+                      <a:off x="0" y="0"/>
+                      <a:ext cx="5731510" cy="6420485"/>
+                    </a:xfrm>
+                    <a:prstGeom prst="rect">
+                      <a:avLst/>
+                    </a:prstGeom>
+                  </pic:spPr>
+                </pic:pic>
+              </a:graphicData>
+            </a:graphic>
+          </wp:inline>
+        </w:drawing>
+      </w:r>
     </w:p>
     <w:p>
       <w:pPr>
         <w:pStyle w:val="ListParagraph"/>
         <w:numPr>
           <w:ilvl w:val="0"/>
-          <w:numId w:val="6"/>
+          <w:numId w:val="8"/>
         </w:numPr>
-      </w:pPr>
-      <w:r>
-        <w:t xml:space="preserve">Push dan commit </w:t>
-      </w:r>
-      <w:proofErr w:type="spellStart"/>
-      <w:r>
-        <w:t>kode</w:t>
-      </w:r>
-      <w:proofErr w:type="spellEnd"/>
-      <w:r>
-        <w:t xml:space="preserve"> program </w:t>
-      </w:r>
-      <w:proofErr w:type="spellStart"/>
-      <w:r>
-        <w:t>ke</w:t>
-      </w:r>
-      <w:proofErr w:type="spellEnd"/>
-      <w:r>
-        <w:t xml:space="preserve"> </w:t>
-      </w:r>
-      <w:proofErr w:type="spellStart"/>
-      <w:r>
-        <w:t>github</w:t>
-      </w:r>
-      <w:proofErr w:type="spellEnd"/>
+        <w:spacing w:after="200" w:line="360" w:lineRule="auto"/>
+        <w:ind w:left="426"/>
+        <w:jc w:val="both"/>
+        <w:rPr>
+          <w:rFonts w:cs="Arial"/>
+          <w:sz w:val="24"/>
+          <w:szCs w:val="24"/>
+          <w:lang w:val="id-ID"/>
+        </w:rPr>
+      </w:pPr>
+      <w:r>
+        <w:rPr>
+          <w:rFonts w:cs="Arial"/>
+          <w:sz w:val="24"/>
+          <w:szCs w:val="24"/>
+          <w:lang w:val="id-ID"/>
+        </w:rPr>
+        <w:t>Push dan commit kode program ke github.</w:t>
+      </w:r>
     </w:p>
     <w:p/>
     <w:p>
@@ -4196,6 +5305,9 @@
         </w:rPr>
       </w:pPr>
       <w:r>
+        <w:rPr>
+          <w:noProof/>
+        </w:rPr>
         <w:lastRenderedPageBreak/>
         <w:drawing>
           <wp:inline distT="0" distB="0" distL="0" distR="0" wp14:anchorId="7762A4F6" wp14:editId="68906EE3">
@@ -4213,7 +5325,7 @@
                     <pic:cNvPicPr/>
                   </pic:nvPicPr>
                   <pic:blipFill>
-                    <a:blip r:embed="rId18"/>
+                    <a:blip r:embed="rId20"/>
                     <a:stretch>
                       <a:fillRect/>
                     </a:stretch>
@@ -4251,6 +5363,7 @@
       </w:pPr>
       <w:r>
         <w:rPr>
+          <w:noProof/>
           <w:sz w:val="24"/>
           <w:szCs w:val="24"/>
         </w:rPr>
@@ -4271,7 +5384,7 @@
                     <pic:cNvPicPr/>
                   </pic:nvPicPr>
                   <pic:blipFill>
-                    <a:blip r:embed="rId19"/>
+                    <a:blip r:embed="rId21"/>
                     <a:stretch>
                       <a:fillRect/>
                     </a:stretch>
@@ -4394,6 +5507,95 @@
     </w:lvl>
   </w:abstractNum>
   <w:abstractNum w:abstractNumId="1" w15:restartNumberingAfterBreak="0">
+    <w:nsid w:val="052B6FAC"/>
+    <w:multiLevelType w:val="hybridMultilevel"/>
+    <w:tmpl w:val="B314959C"/>
+    <w:lvl w:ilvl="0" w:tplc="FFFFFFFF">
+      <w:start w:val="1"/>
+      <w:numFmt w:val="decimal"/>
+      <w:lvlText w:val="%1."/>
+      <w:lvlJc w:val="left"/>
+      <w:pPr>
+        <w:ind w:left="1146" w:hanging="360"/>
+      </w:pPr>
+      <w:rPr>
+        <w:rFonts w:hint="default"/>
+      </w:rPr>
+    </w:lvl>
+    <w:lvl w:ilvl="1" w:tplc="FFFFFFFF" w:tentative="1">
+      <w:start w:val="1"/>
+      <w:numFmt w:val="lowerLetter"/>
+      <w:lvlText w:val="%2."/>
+      <w:lvlJc w:val="left"/>
+      <w:pPr>
+        <w:ind w:left="1440" w:hanging="360"/>
+      </w:pPr>
+    </w:lvl>
+    <w:lvl w:ilvl="2" w:tplc="FFFFFFFF" w:tentative="1">
+      <w:start w:val="1"/>
+      <w:numFmt w:val="lowerRoman"/>
+      <w:lvlText w:val="%3."/>
+      <w:lvlJc w:val="right"/>
+      <w:pPr>
+        <w:ind w:left="2160" w:hanging="180"/>
+      </w:pPr>
+    </w:lvl>
+    <w:lvl w:ilvl="3" w:tplc="FFFFFFFF" w:tentative="1">
+      <w:start w:val="1"/>
+      <w:numFmt w:val="decimal"/>
+      <w:lvlText w:val="%4."/>
+      <w:lvlJc w:val="left"/>
+      <w:pPr>
+        <w:ind w:left="2880" w:hanging="360"/>
+      </w:pPr>
+    </w:lvl>
+    <w:lvl w:ilvl="4" w:tplc="FFFFFFFF" w:tentative="1">
+      <w:start w:val="1"/>
+      <w:numFmt w:val="lowerLetter"/>
+      <w:lvlText w:val="%5."/>
+      <w:lvlJc w:val="left"/>
+      <w:pPr>
+        <w:ind w:left="3600" w:hanging="360"/>
+      </w:pPr>
+    </w:lvl>
+    <w:lvl w:ilvl="5" w:tplc="FFFFFFFF" w:tentative="1">
+      <w:start w:val="1"/>
+      <w:numFmt w:val="lowerRoman"/>
+      <w:lvlText w:val="%6."/>
+      <w:lvlJc w:val="right"/>
+      <w:pPr>
+        <w:ind w:left="4320" w:hanging="180"/>
+      </w:pPr>
+    </w:lvl>
+    <w:lvl w:ilvl="6" w:tplc="FFFFFFFF" w:tentative="1">
+      <w:start w:val="1"/>
+      <w:numFmt w:val="decimal"/>
+      <w:lvlText w:val="%7."/>
+      <w:lvlJc w:val="left"/>
+      <w:pPr>
+        <w:ind w:left="5040" w:hanging="360"/>
+      </w:pPr>
+    </w:lvl>
+    <w:lvl w:ilvl="7" w:tplc="FFFFFFFF" w:tentative="1">
+      <w:start w:val="1"/>
+      <w:numFmt w:val="lowerLetter"/>
+      <w:lvlText w:val="%8."/>
+      <w:lvlJc w:val="left"/>
+      <w:pPr>
+        <w:ind w:left="5760" w:hanging="360"/>
+      </w:pPr>
+    </w:lvl>
+    <w:lvl w:ilvl="8" w:tplc="FFFFFFFF" w:tentative="1">
+      <w:start w:val="1"/>
+      <w:numFmt w:val="lowerRoman"/>
+      <w:lvlText w:val="%9."/>
+      <w:lvlJc w:val="right"/>
+      <w:pPr>
+        <w:ind w:left="6480" w:hanging="180"/>
+      </w:pPr>
+    </w:lvl>
+  </w:abstractNum>
+  <w:abstractNum w:abstractNumId="2" w15:restartNumberingAfterBreak="0">
     <w:nsid w:val="207E3D15"/>
     <w:multiLevelType w:val="hybridMultilevel"/>
     <w:tmpl w:val="4C246122"/>
@@ -4482,7 +5684,7 @@
       </w:pPr>
     </w:lvl>
   </w:abstractNum>
-  <w:abstractNum w:abstractNumId="2" w15:restartNumberingAfterBreak="0">
+  <w:abstractNum w:abstractNumId="3" w15:restartNumberingAfterBreak="0">
     <w:nsid w:val="2C8110F3"/>
     <w:multiLevelType w:val="hybridMultilevel"/>
     <w:tmpl w:val="65828A16"/>
@@ -4571,7 +5773,7 @@
       </w:pPr>
     </w:lvl>
   </w:abstractNum>
-  <w:abstractNum w:abstractNumId="3" w15:restartNumberingAfterBreak="0">
+  <w:abstractNum w:abstractNumId="4" w15:restartNumberingAfterBreak="0">
     <w:nsid w:val="4DF873B4"/>
     <w:multiLevelType w:val="hybridMultilevel"/>
     <w:tmpl w:val="E7EE3518"/>
@@ -4662,7 +5864,7 @@
       </w:pPr>
     </w:lvl>
   </w:abstractNum>
-  <w:abstractNum w:abstractNumId="4" w15:restartNumberingAfterBreak="0">
+  <w:abstractNum w:abstractNumId="5" w15:restartNumberingAfterBreak="0">
     <w:nsid w:val="59CE0495"/>
     <w:multiLevelType w:val="hybridMultilevel"/>
     <w:tmpl w:val="81B694F6"/>
@@ -4751,7 +5953,7 @@
       </w:pPr>
     </w:lvl>
   </w:abstractNum>
-  <w:abstractNum w:abstractNumId="5" w15:restartNumberingAfterBreak="0">
+  <w:abstractNum w:abstractNumId="6" w15:restartNumberingAfterBreak="0">
     <w:nsid w:val="5CAA300E"/>
     <w:multiLevelType w:val="hybridMultilevel"/>
     <w:tmpl w:val="7694781E"/>
@@ -4840,7 +6042,7 @@
       </w:pPr>
     </w:lvl>
   </w:abstractNum>
-  <w:abstractNum w:abstractNumId="6" w15:restartNumberingAfterBreak="0">
+  <w:abstractNum w:abstractNumId="7" w15:restartNumberingAfterBreak="0">
     <w:nsid w:val="6AB74E1A"/>
     <w:multiLevelType w:val="hybridMultilevel"/>
     <w:tmpl w:val="0D8881B4"/>
@@ -4932,25 +6134,28 @@
     </w:lvl>
   </w:abstractNum>
   <w:num w:numId="1" w16cid:durableId="1986814766">
-    <w:abstractNumId w:val="6"/>
+    <w:abstractNumId w:val="7"/>
   </w:num>
   <w:num w:numId="2" w16cid:durableId="1962569518">
     <w:abstractNumId w:val="0"/>
   </w:num>
   <w:num w:numId="3" w16cid:durableId="981036193">
-    <w:abstractNumId w:val="1"/>
+    <w:abstractNumId w:val="2"/>
   </w:num>
   <w:num w:numId="4" w16cid:durableId="563949524">
+    <w:abstractNumId w:val="4"/>
+  </w:num>
+  <w:num w:numId="5" w16cid:durableId="248387823">
+    <w:abstractNumId w:val="5"/>
+  </w:num>
+  <w:num w:numId="6" w16cid:durableId="1979993460">
     <w:abstractNumId w:val="3"/>
   </w:num>
-  <w:num w:numId="5" w16cid:durableId="248387823">
-    <w:abstractNumId w:val="4"/>
+  <w:num w:numId="7" w16cid:durableId="1642032967">
+    <w:abstractNumId w:val="6"/>
   </w:num>
-  <w:num w:numId="6" w16cid:durableId="1979993460">
-    <w:abstractNumId w:val="2"/>
-  </w:num>
-  <w:num w:numId="7" w16cid:durableId="1642032967">
-    <w:abstractNumId w:val="5"/>
+  <w:num w:numId="8" w16cid:durableId="1960062371">
+    <w:abstractNumId w:val="1"/>
   </w:num>
 </w:numbering>
 </file>
@@ -5386,6 +6591,7 @@
   <w:style w:type="paragraph" w:styleId="ListParagraph">
     <w:name w:val="List Paragraph"/>
     <w:basedOn w:val="Normal"/>
+    <w:link w:val="ListParagraphChar"/>
     <w:uiPriority w:val="34"/>
     <w:qFormat/>
     <w:rsid w:val="00955B9F"/>
@@ -5393,6 +6599,12 @@
       <w:ind w:left="720"/>
       <w:contextualSpacing/>
     </w:pPr>
+  </w:style>
+  <w:style w:type="character" w:customStyle="1" w:styleId="ListParagraphChar">
+    <w:name w:val="List Paragraph Char"/>
+    <w:link w:val="ListParagraph"/>
+    <w:uiPriority w:val="34"/>
+    <w:rsid w:val="0029426C"/>
   </w:style>
 </w:styles>
 </file>

</xml_diff>